<commit_message>
Project Charter entrega formal
</commit_message>
<xml_diff>
--- a/Planificación del proyecto/Project Charter - Equipo 01.docx
+++ b/Planificación del proyecto/Project Charter - Equipo 01.docx
@@ -6,7 +6,7 @@
       <w:r>
         <w:rPr>
           <w:noProof/>
-          <w:lang w:val="en-US"/>
+          <w:lang w:eastAsia="es-ES"/>
         </w:rPr>
         <mc:AlternateContent>
           <mc:Choice Requires="wpg">
@@ -240,7 +240,25 @@
                                     <w:color w:val="4472C4"/>
                                     <w:sz w:val="72"/>
                                   </w:rPr>
-                                  <w:t xml:space="preserve">E-commerce </w:t>
+                                  <w:t>E-</w:t>
+                                </w:r>
+                                <w:proofErr w:type="spellStart"/>
+                                <w:r>
+                                  <w:rPr>
+                                    <w:smallCaps/>
+                                    <w:color w:val="4472C4"/>
+                                    <w:sz w:val="72"/>
+                                  </w:rPr>
+                                  <w:t>commerce</w:t>
+                                </w:r>
+                                <w:proofErr w:type="spellEnd"/>
+                                <w:r>
+                                  <w:rPr>
+                                    <w:smallCaps/>
+                                    <w:color w:val="4472C4"/>
+                                    <w:sz w:val="72"/>
+                                  </w:rPr>
+                                  <w:t xml:space="preserve"> </w:t>
                                 </w:r>
                                 <w:proofErr w:type="spellStart"/>
                                 <w:r>
@@ -451,6 +469,7 @@
           <w:docPartUnique/>
         </w:docPartObj>
       </w:sdtPr>
+      <w:sdtEndPr/>
       <w:sdtContent>
         <w:p>
           <w:pPr>
@@ -1866,6 +1885,18 @@
         </w:numPr>
       </w:pPr>
       <w:r>
+        <w:t>Productos relacionados.</w:t>
+      </w:r>
+    </w:p>
+    <w:p>
+      <w:pPr>
+        <w:pStyle w:val="Prrafodelista"/>
+        <w:numPr>
+          <w:ilvl w:val="0"/>
+          <w:numId w:val="4"/>
+        </w:numPr>
+      </w:pPr>
+      <w:r>
         <w:t>Ofertas.</w:t>
       </w:r>
     </w:p>
@@ -2316,7 +2347,6 @@
           <w:sz w:val="20"/>
           <w:szCs w:val="20"/>
         </w:rPr>
-        <w:lastRenderedPageBreak/>
         <w:t>Para la carga de imágenes / videos asociados a productos, el cliente nos brindaría las mismas, por lo que no violaríamos los derechos de autor de dichas imágenes / videos, evitando problemas legales.</w:t>
       </w:r>
     </w:p>
@@ -6174,6 +6204,7 @@
                 <w:rFonts w:eastAsia="Times New Roman"/>
                 <w:lang w:val="en-US"/>
               </w:rPr>
+              <w:lastRenderedPageBreak/>
               <w:t>Cambio</w:t>
             </w:r>
             <w:proofErr w:type="spellEnd"/>
@@ -6298,7 +6329,6 @@
                 <w:rFonts w:eastAsia="Times New Roman"/>
                 <w:lang w:val="en-US"/>
               </w:rPr>
-              <w:lastRenderedPageBreak/>
               <w:t>Cambio</w:t>
             </w:r>
             <w:proofErr w:type="spellEnd"/>
@@ -11298,7 +11328,6 @@
         </w:tc>
       </w:tr>
     </w:tbl>
-    <w:p/>
     <w:p>
       <w:pPr>
         <w:pStyle w:val="Ttulo1"/>
@@ -11539,13 +11568,33 @@
     </w:p>
     <w:p>
       <w:r>
-        <w:t>El PM o gerente del proyecto se encargará de que los equipos designados a cada componente cumplan con los tiempos estimados de entrega, que se logren todos los objetivos tanto de gestión como de calidad y va a ser la principal autoridad del proyecto.</w:t>
+        <w:t xml:space="preserve">El PM o gerente del proyecto se encargará de que los equipos designados a cada </w:t>
+      </w:r>
+      <w:r>
+        <w:t>actividad</w:t>
+      </w:r>
+      <w:r>
+        <w:t xml:space="preserve"> cumplan con los tiemp</w:t>
+      </w:r>
+      <w:r>
+        <w:t xml:space="preserve">os estimados de entrega logrando </w:t>
+      </w:r>
+      <w:r>
+        <w:t>todos los objetivos tanto de gestión como de calidad y va a ser la principal autoridad del proyecto.</w:t>
       </w:r>
     </w:p>
     <w:p>
       <w:r>
-        <w:t>Será el encargado de comunicarse con el cliente logrando, con el fin de lograr un plan sólido para el proyecto junto con una obtención y/o entendimiento de los requisitos. Por último, realizará un análisis de posibles riesgos a solucionar junto con los demás subjefes del proyecto.</w:t>
-      </w:r>
+        <w:t>Será quien se comunique con el cliente para alcanzar los objetivos propuestos. También analizará los posibles riesgos que se pueden presentar</w:t>
+      </w:r>
+      <w:r>
+        <w:t>se,</w:t>
+      </w:r>
+      <w:r>
+        <w:t xml:space="preserve"> junto con su solución.</w:t>
+      </w:r>
+      <w:bookmarkStart w:id="17" w:name="_GoBack"/>
+      <w:bookmarkEnd w:id="17"/>
     </w:p>
     <w:p>
       <w:pPr>
@@ -11555,8 +11604,8 @@
           <w:numId w:val="3"/>
         </w:numPr>
       </w:pPr>
-      <w:bookmarkStart w:id="17" w:name="_heading=h.2jxsxqh" w:colFirst="0" w:colLast="0"/>
-      <w:bookmarkEnd w:id="17"/>
+      <w:bookmarkStart w:id="18" w:name="_heading=h.2jxsxqh" w:colFirst="0" w:colLast="0"/>
+      <w:bookmarkEnd w:id="18"/>
       <w:r>
         <w:t>Principales interesados.</w:t>
       </w:r>
@@ -11611,10 +11660,7 @@
         <w:t>Potencial comprador (usuario final).</w:t>
       </w:r>
     </w:p>
-    <w:p>
-      <w:bookmarkStart w:id="18" w:name="_GoBack"/>
-      <w:bookmarkEnd w:id="18"/>
-    </w:p>
+    <w:p/>
     <w:p/>
     <w:p/>
     <w:sectPr>

</xml_diff>